<commit_message>
rediger i mail! + send
</commit_message>
<xml_diff>
--- a/MessageCenter/MessageCenter/App_Data/Developement/testDocument.docx
+++ b/MessageCenter/MessageCenter/App_Data/Developement/testDocument.docx
@@ -13,96 +13,40 @@
         <w:rPr>
           <w:lang w:val="da-DK"/>
         </w:rPr>
-        <w:t>Tillykke med fødselsdagen [</w:t>
-      </w:r>
-      <w:proofErr w:type="spellStart"/>
-      <w:r>
-        <w:rPr>
-          <w:lang w:val="da-DK"/>
-        </w:rPr>
-        <w:t>customerFullName</w:t>
-      </w:r>
-      <w:proofErr w:type="spellEnd"/>
-      <w:r>
-        <w:rPr>
-          <w:lang w:val="da-DK"/>
-        </w:rPr>
-        <w:t>]!</w:t>
-      </w:r>
-    </w:p>
-    <w:p>
-      <w:pPr>
-        <w:rPr>
-          <w:lang w:val="da-DK"/>
-        </w:rPr>
-      </w:pPr>
-    </w:p>
-    <w:p>
-      <w:pPr>
-        <w:rPr>
-          <w:lang w:val="da-DK"/>
-        </w:rPr>
-      </w:pPr>
-      <w:r>
-        <w:rPr>
-          <w:lang w:val="da-DK"/>
-        </w:rPr>
-        <w:t>Du er nu [</w:t>
-      </w:r>
-      <w:proofErr w:type="spellStart"/>
-      <w:r>
-        <w:rPr>
-          <w:lang w:val="da-DK"/>
-        </w:rPr>
-        <w:t>customerAge</w:t>
-      </w:r>
-      <w:proofErr w:type="spellEnd"/>
-      <w:r>
-        <w:rPr>
-          <w:lang w:val="da-DK"/>
-        </w:rPr>
-        <w:t>], og vi ønsker dig stort tillykke fra hele [</w:t>
-      </w:r>
-      <w:proofErr w:type="spellStart"/>
-      <w:r>
-        <w:rPr>
-          <w:lang w:val="da-DK"/>
-        </w:rPr>
-        <w:t>department</w:t>
-      </w:r>
-      <w:proofErr w:type="spellEnd"/>
-      <w:r>
-        <w:rPr>
-          <w:lang w:val="da-DK"/>
-        </w:rPr>
-        <w:t>] afdelingen!</w:t>
-      </w:r>
-    </w:p>
-    <w:p>
-      <w:pPr>
-        <w:rPr>
-          <w:lang w:val="da-DK"/>
-        </w:rPr>
-      </w:pPr>
-      <w:r>
-        <w:rPr>
-          <w:lang w:val="da-DK"/>
-        </w:rPr>
-        <w:t>Her er nogle tilfældige informationer om dig [</w:t>
-      </w:r>
-      <w:proofErr w:type="spellStart"/>
-      <w:r>
-        <w:rPr>
-          <w:lang w:val="da-DK"/>
-        </w:rPr>
-        <w:t>customerFirstName</w:t>
-      </w:r>
-      <w:proofErr w:type="spellEnd"/>
-      <w:r>
-        <w:rPr>
-          <w:lang w:val="da-DK"/>
-        </w:rPr>
-        <w:t>], som viser at vi automatisk kan indsætte dem i dokumenter, og beholde dets formatering.</w:t>
+        <w:t>Tillykke med fødselsdagen [customerFullName]!</w:t>
+      </w:r>
+    </w:p>
+    <w:p>
+      <w:pPr>
+        <w:rPr>
+          <w:lang w:val="da-DK"/>
+        </w:rPr>
+      </w:pPr>
+    </w:p>
+    <w:p>
+      <w:pPr>
+        <w:rPr>
+          <w:lang w:val="da-DK"/>
+        </w:rPr>
+      </w:pPr>
+      <w:r>
+        <w:rPr>
+          <w:lang w:val="da-DK"/>
+        </w:rPr>
+        <w:t>Du er nu [customerAge], og vi ønsker dig stort tillykke fra hele [department] afdelingen!</w:t>
+      </w:r>
+    </w:p>
+    <w:p>
+      <w:pPr>
+        <w:rPr>
+          <w:lang w:val="da-DK"/>
+        </w:rPr>
+      </w:pPr>
+      <w:r>
+        <w:rPr>
+          <w:lang w:val="da-DK"/>
+        </w:rPr>
+        <w:t>Her er nogle tilfældige informationer om dig [customerFirstName], som viser at vi automatisk kan indsætte dem i dokumenter, og beholde dets formatering.</w:t>
       </w:r>
     </w:p>
     <w:p>
@@ -124,25 +68,7 @@
           <w:bCs/>
           <w:lang w:val="da-DK"/>
         </w:rPr>
-        <w:t>Dit efternavn er [</w:t>
-      </w:r>
-      <w:proofErr w:type="spellStart"/>
-      <w:r>
-        <w:rPr>
-          <w:b/>
-          <w:bCs/>
-          <w:lang w:val="da-DK"/>
-        </w:rPr>
-        <w:t>customerLastName</w:t>
-      </w:r>
-      <w:proofErr w:type="spellEnd"/>
-      <w:r>
-        <w:rPr>
-          <w:b/>
-          <w:bCs/>
-          <w:lang w:val="da-DK"/>
-        </w:rPr>
-        <w:t>]</w:t>
+        <w:t>Dit efternavn er [customerLastName]</w:t>
       </w:r>
     </w:p>
     <w:p>
@@ -157,69 +83,12 @@
           <w:bCs/>
         </w:rPr>
       </w:pPr>
-      <w:proofErr w:type="spellStart"/>
       <w:r>
         <w:rPr>
           <w:b/>
           <w:bCs/>
         </w:rPr>
-        <w:t>Dit</w:t>
-      </w:r>
-      <w:proofErr w:type="spellEnd"/>
-      <w:r>
-        <w:rPr>
-          <w:b/>
-          <w:bCs/>
-        </w:rPr>
-        <w:t xml:space="preserve"> </w:t>
-      </w:r>
-      <w:proofErr w:type="spellStart"/>
-      <w:r>
-        <w:rPr>
-          <w:b/>
-          <w:bCs/>
-        </w:rPr>
-        <w:t>cpr</w:t>
-      </w:r>
-      <w:proofErr w:type="spellEnd"/>
-      <w:r>
-        <w:rPr>
-          <w:b/>
-          <w:bCs/>
-        </w:rPr>
-        <w:t xml:space="preserve">-nr </w:t>
-      </w:r>
-      <w:proofErr w:type="spellStart"/>
-      <w:r>
-        <w:rPr>
-          <w:b/>
-          <w:bCs/>
-        </w:rPr>
-        <w:t>er</w:t>
-      </w:r>
-      <w:proofErr w:type="spellEnd"/>
-      <w:r>
-        <w:rPr>
-          <w:b/>
-          <w:bCs/>
-        </w:rPr>
-        <w:t xml:space="preserve"> [</w:t>
-      </w:r>
-      <w:proofErr w:type="spellStart"/>
-      <w:r>
-        <w:rPr>
-          <w:b/>
-          <w:bCs/>
-        </w:rPr>
-        <w:t>customerCpr</w:t>
-      </w:r>
-      <w:proofErr w:type="spellEnd"/>
-      <w:r>
-        <w:rPr>
-          <w:b/>
-          <w:bCs/>
-        </w:rPr>
-        <w:t>]</w:t>
+        <w:t>Dit cpr-nr er [customerCpr]</w:t>
       </w:r>
     </w:p>
     <w:p>
@@ -239,58 +108,8 @@
           <w:b/>
           <w:bCs/>
         </w:rPr>
-        <w:t xml:space="preserve">Din </w:t>
-      </w:r>
-      <w:proofErr w:type="spellStart"/>
-      <w:r>
-        <w:rPr>
-          <w:b/>
-          <w:bCs/>
-        </w:rPr>
-        <w:t>fødselsdag</w:t>
-      </w:r>
-      <w:proofErr w:type="spellEnd"/>
-      <w:r>
-        <w:rPr>
-          <w:b/>
-          <w:bCs/>
-        </w:rPr>
-        <w:t xml:space="preserve"> </w:t>
-      </w:r>
-      <w:proofErr w:type="spellStart"/>
-      <w:r>
-        <w:rPr>
-          <w:b/>
-          <w:bCs/>
-        </w:rPr>
-        <w:t>er</w:t>
-      </w:r>
-      <w:proofErr w:type="spellEnd"/>
-      <w:r>
-        <w:rPr>
-          <w:b/>
-          <w:bCs/>
-        </w:rPr>
-        <w:t xml:space="preserve"> [</w:t>
-      </w:r>
-      <w:proofErr w:type="spellStart"/>
-      <w:r>
-        <w:rPr>
-          <w:b/>
-          <w:bCs/>
-        </w:rPr>
-        <w:t>customerBirthDay</w:t>
-      </w:r>
-      <w:proofErr w:type="spellEnd"/>
-      <w:r>
-        <w:rPr>
-          <w:b/>
-          <w:bCs/>
-        </w:rPr>
-        <w:t>]</w:t>
-      </w:r>
-      <w:bookmarkStart w:id="0" w:name="_GoBack"/>
-      <w:bookmarkEnd w:id="0"/>
+        <w:t>Din fødselsdag er [customerBirthDay]</w:t>
+      </w:r>
     </w:p>
     <w:p>
       <w:pPr>
@@ -309,127 +128,15 @@
           <w:b/>
           <w:bCs/>
         </w:rPr>
-        <w:t xml:space="preserve">Din Email </w:t>
-      </w:r>
-      <w:proofErr w:type="spellStart"/>
-      <w:r>
-        <w:rPr>
-          <w:b/>
-          <w:bCs/>
-        </w:rPr>
-        <w:t>er</w:t>
-      </w:r>
-      <w:proofErr w:type="spellEnd"/>
-      <w:r>
-        <w:rPr>
-          <w:b/>
-          <w:bCs/>
-        </w:rPr>
-        <w:t>: [</w:t>
-      </w:r>
-      <w:proofErr w:type="spellStart"/>
-      <w:r>
-        <w:rPr>
-          <w:b/>
-          <w:bCs/>
-        </w:rPr>
-        <w:t>customerEmail</w:t>
-      </w:r>
-      <w:proofErr w:type="spellEnd"/>
-      <w:r>
-        <w:rPr>
-          <w:b/>
-          <w:bCs/>
-        </w:rPr>
-        <w:t xml:space="preserve">], </w:t>
-      </w:r>
-      <w:proofErr w:type="spellStart"/>
-      <w:r>
-        <w:rPr>
-          <w:b/>
-          <w:bCs/>
-        </w:rPr>
-        <w:t>og</w:t>
-      </w:r>
-      <w:proofErr w:type="spellEnd"/>
-      <w:r>
-        <w:rPr>
-          <w:b/>
-          <w:bCs/>
-        </w:rPr>
-        <w:t xml:space="preserve"> </w:t>
-      </w:r>
-      <w:proofErr w:type="spellStart"/>
+        <w:t xml:space="preserve">Din Email er: [customerEmail], og </w:t>
+      </w:r>
       <w:r>
         <w:rPr>
           <w:b/>
           <w:bCs/>
           <w:u w:val="single"/>
         </w:rPr>
-        <w:t>dit</w:t>
-      </w:r>
-      <w:proofErr w:type="spellEnd"/>
-      <w:r>
-        <w:rPr>
-          <w:b/>
-          <w:bCs/>
-          <w:u w:val="single"/>
-        </w:rPr>
-        <w:t xml:space="preserve"> </w:t>
-      </w:r>
-      <w:proofErr w:type="spellStart"/>
-      <w:r>
-        <w:rPr>
-          <w:b/>
-          <w:bCs/>
-          <w:u w:val="single"/>
-        </w:rPr>
-        <w:t>mobilnr</w:t>
-      </w:r>
-      <w:proofErr w:type="spellEnd"/>
-      <w:r>
-        <w:rPr>
-          <w:b/>
-          <w:bCs/>
-          <w:u w:val="single"/>
-        </w:rPr>
-        <w:t xml:space="preserve"> </w:t>
-      </w:r>
-      <w:proofErr w:type="spellStart"/>
-      <w:r>
-        <w:rPr>
-          <w:b/>
-          <w:bCs/>
-          <w:u w:val="single"/>
-        </w:rPr>
-        <w:t>er</w:t>
-      </w:r>
-      <w:proofErr w:type="spellEnd"/>
-      <w:r>
-        <w:rPr>
-          <w:b/>
-          <w:bCs/>
-          <w:u w:val="single"/>
-        </w:rPr>
-        <w:t xml:space="preserve"> [</w:t>
-      </w:r>
-      <w:proofErr w:type="spellStart"/>
-      <w:r>
-        <w:rPr>
-          <w:b/>
-          <w:bCs/>
-          <w:u w:val="single"/>
-        </w:rPr>
-        <w:t>customerPhoneNumber</w:t>
-      </w:r>
-      <w:proofErr w:type="spellEnd"/>
-      <w:r>
-        <w:rPr>
-          <w:b/>
-          <w:bCs/>
-          <w:u w:val="single"/>
-        </w:rPr>
-        <w:t>]</w:t>
+        <w:t>dit mobilnr er [customerPhoneNumber]</w:t>
       </w:r>
     </w:p>
     <w:p>
@@ -448,145 +155,22 @@
         <w:rPr>
           <w:lang w:val="da-DK"/>
         </w:rPr>
-        <w:t>m at jeg hedder [</w:t>
-      </w:r>
-      <w:proofErr w:type="spellStart"/>
-      <w:r>
-        <w:rPr>
-          <w:lang w:val="da-DK"/>
-        </w:rPr>
-        <w:t>employeeFullName</w:t>
-      </w:r>
-      <w:proofErr w:type="spellEnd"/>
-      <w:r>
-        <w:rPr>
-          <w:lang w:val="da-DK"/>
-        </w:rPr>
-        <w:t xml:space="preserve">], min </w:t>
-      </w:r>
-      <w:proofErr w:type="spellStart"/>
-      <w:r>
-        <w:rPr>
-          <w:lang w:val="da-DK"/>
-        </w:rPr>
-        <w:t>email</w:t>
-      </w:r>
-      <w:proofErr w:type="spellEnd"/>
-      <w:r>
-        <w:rPr>
-          <w:lang w:val="da-DK"/>
-        </w:rPr>
-        <w:t xml:space="preserve"> er [</w:t>
-      </w:r>
-      <w:proofErr w:type="spellStart"/>
-      <w:r>
-        <w:rPr>
-          <w:lang w:val="da-DK"/>
-        </w:rPr>
-        <w:t>employeeEmail</w:t>
-      </w:r>
-      <w:proofErr w:type="spellEnd"/>
-      <w:r>
-        <w:rPr>
-          <w:lang w:val="da-DK"/>
-        </w:rPr>
-        <w:t xml:space="preserve">] og mit mobil </w:t>
-      </w:r>
-      <w:proofErr w:type="spellStart"/>
-      <w:r>
-        <w:rPr>
-          <w:lang w:val="da-DK"/>
-        </w:rPr>
-        <w:t>nr</w:t>
-      </w:r>
-      <w:proofErr w:type="spellEnd"/>
-      <w:r>
-        <w:rPr>
-          <w:lang w:val="da-DK"/>
-        </w:rPr>
-        <w:t xml:space="preserve"> er [</w:t>
-      </w:r>
-      <w:proofErr w:type="spellStart"/>
-      <w:r>
-        <w:rPr>
-          <w:lang w:val="da-DK"/>
-        </w:rPr>
-        <w:t>employeePhoneNumber</w:t>
-      </w:r>
-      <w:proofErr w:type="spellEnd"/>
-      <w:r>
-        <w:rPr>
-          <w:lang w:val="da-DK"/>
-        </w:rPr>
-        <w:t xml:space="preserve">]. </w:t>
-      </w:r>
-    </w:p>
-    <w:p>
-      <w:pPr>
-        <w:rPr>
-          <w:lang w:val="da-DK"/>
-        </w:rPr>
-      </w:pPr>
-      <w:r>
-        <w:rPr>
-          <w:lang w:val="da-DK"/>
-        </w:rPr>
-        <w:t>Jeg arbejder i [</w:t>
-      </w:r>
-      <w:proofErr w:type="spellStart"/>
-      <w:r>
-        <w:rPr>
-          <w:lang w:val="da-DK"/>
-        </w:rPr>
-        <w:t>department</w:t>
-      </w:r>
-      <w:proofErr w:type="spellEnd"/>
-      <w:r>
-        <w:rPr>
-          <w:lang w:val="da-DK"/>
-        </w:rPr>
-        <w:t>] afdelingen, og min fødselsdag er [</w:t>
-      </w:r>
-      <w:proofErr w:type="spellStart"/>
-      <w:r>
-        <w:rPr>
-          <w:lang w:val="da-DK"/>
-        </w:rPr>
-        <w:t>employeeBirthDay</w:t>
-      </w:r>
-      <w:proofErr w:type="spellEnd"/>
-      <w:r>
-        <w:rPr>
-          <w:lang w:val="da-DK"/>
-        </w:rPr>
-        <w:t>].</w:t>
-      </w:r>
-    </w:p>
-    <w:p>
-      <w:pPr>
-        <w:rPr>
-          <w:lang w:val="da-DK"/>
-        </w:rPr>
-      </w:pPr>
-      <w:r>
-        <w:rPr>
-          <w:lang w:val="da-DK"/>
-        </w:rPr>
-        <w:t xml:space="preserve">Her er et dejligt billede for at teste om </w:t>
-      </w:r>
-      <w:proofErr w:type="spellStart"/>
-      <w:r>
-        <w:rPr>
-          <w:lang w:val="da-DK"/>
-        </w:rPr>
-        <w:t>MessageCenters</w:t>
-      </w:r>
-      <w:proofErr w:type="spellEnd"/>
-      <w:r>
-        <w:rPr>
-          <w:lang w:val="da-DK"/>
-        </w:rPr>
-        <w:t xml:space="preserve"> bevarer formateringen.</w:t>
+        <w:t xml:space="preserve">m at jeg hedder [employeeFullName], min email er [employeeEmail] og mit mobil nr er [employeePhoneNumber]. </w:t>
+      </w:r>
+    </w:p>
+    <w:p>
+      <w:pPr>
+        <w:rPr>
+          <w:lang w:val="da-DK"/>
+        </w:rPr>
+      </w:pPr>
+      <w:bookmarkStart w:id="0" w:name="_GoBack"/>
+      <w:bookmarkEnd w:id="0"/>
+      <w:r>
+        <w:rPr>
+          <w:lang w:val="da-DK"/>
+        </w:rPr>
+        <w:t>Her er et dejligt billede for at teste om MessageCenters bevarer formateringen.</w:t>
       </w:r>
     </w:p>
     <w:p>
@@ -600,7 +184,7 @@
           <w:noProof/>
         </w:rPr>
         <w:drawing>
-          <wp:anchor distT="0" distB="0" distL="114300" distR="114300" simplePos="0" relativeHeight="251658240" behindDoc="1" locked="0" layoutInCell="1" allowOverlap="1">
+          <wp:anchor distT="0" distB="0" distL="114300" distR="114300" simplePos="0" relativeHeight="251658240" behindDoc="1" locked="0" layoutInCell="1" allowOverlap="1" wp14:anchorId="59EE4C2C" wp14:editId="25ED110C">
             <wp:simplePos x="0" y="0"/>
             <wp:positionH relativeFrom="column">
               <wp:posOffset>1457325</wp:posOffset>
@@ -742,31 +326,12 @@
         <w:rPr>
           <w:lang w:val="da-DK"/>
         </w:rPr>
-        <w:t>are det – fortsæt god fødselsdag, [</w:t>
-      </w:r>
-      <w:proofErr w:type="spellStart"/>
-      <w:r>
-        <w:rPr>
-          <w:lang w:val="da-DK"/>
-        </w:rPr>
-        <w:t>customerFirstName</w:t>
-      </w:r>
-      <w:proofErr w:type="spellEnd"/>
-      <w:r>
-        <w:rPr>
-          <w:lang w:val="da-DK"/>
-        </w:rPr>
-        <w:t>].</w:t>
-      </w:r>
-    </w:p>
-    <w:p>
-      <w:proofErr w:type="spellStart"/>
-      <w:r>
-        <w:t>Mvh</w:t>
-      </w:r>
-      <w:proofErr w:type="spellEnd"/>
-      <w:r>
-        <w:t>,</w:t>
+        <w:t>are det – fortsæt god fødselsdag, [customerFirstName].</w:t>
+      </w:r>
+    </w:p>
+    <w:p>
+      <w:r>
+        <w:t>Mvh,</w:t>
       </w:r>
     </w:p>
     <w:p>
@@ -781,71 +346,7 @@
           <w:i/>
           <w:iCs/>
         </w:rPr>
-        <w:t>[</w:t>
-      </w:r>
-      <w:proofErr w:type="spellStart"/>
-      <w:r>
-        <w:rPr>
-          <w:i/>
-          <w:iCs/>
-        </w:rPr>
-        <w:t>employeeFullName</w:t>
-      </w:r>
-      <w:proofErr w:type="spellEnd"/>
-      <w:r>
-        <w:rPr>
-          <w:i/>
-          <w:iCs/>
-        </w:rPr>
-        <w:t xml:space="preserve">] – </w:t>
-      </w:r>
-      <w:proofErr w:type="spellStart"/>
-      <w:r>
-        <w:rPr>
-          <w:i/>
-          <w:iCs/>
-        </w:rPr>
-        <w:t>Sparekassen</w:t>
-      </w:r>
-      <w:proofErr w:type="spellEnd"/>
-      <w:r>
-        <w:rPr>
-          <w:i/>
-          <w:iCs/>
-        </w:rPr>
-        <w:t xml:space="preserve"> </w:t>
-      </w:r>
-      <w:proofErr w:type="spellStart"/>
-      <w:r>
-        <w:rPr>
-          <w:i/>
-          <w:iCs/>
-        </w:rPr>
-        <w:t>Kronjyllands</w:t>
-      </w:r>
-      <w:proofErr w:type="spellEnd"/>
-      <w:r>
-        <w:rPr>
-          <w:i/>
-          <w:iCs/>
-        </w:rPr>
-        <w:t xml:space="preserve"> [department] </w:t>
-      </w:r>
-      <w:proofErr w:type="spellStart"/>
-      <w:r>
-        <w:rPr>
-          <w:i/>
-          <w:iCs/>
-        </w:rPr>
-        <w:t>afdeling</w:t>
-      </w:r>
-      <w:proofErr w:type="spellEnd"/>
-      <w:r>
-        <w:rPr>
-          <w:i/>
-          <w:iCs/>
-        </w:rPr>
-        <w:t>.</w:t>
+        <w:t>[employeeFullName] – Sparekassen Kronjyllands [department] afdeling.</w:t>
       </w:r>
     </w:p>
     <w:p>
@@ -1117,6 +618,7 @@
     <w:lsdException w:name="HTML Sample" w:semiHidden="1" w:unhideWhenUsed="1"/>
     <w:lsdException w:name="HTML Typewriter" w:semiHidden="1" w:unhideWhenUsed="1"/>
     <w:lsdException w:name="HTML Variable" w:semiHidden="1" w:unhideWhenUsed="1"/>
+    <w:lsdException w:name="Normal Table" w:semiHidden="1" w:unhideWhenUsed="1"/>
     <w:lsdException w:name="annotation subject" w:semiHidden="1" w:unhideWhenUsed="1"/>
     <w:lsdException w:name="No List" w:semiHidden="1" w:unhideWhenUsed="1"/>
     <w:lsdException w:name="Outline List 1" w:semiHidden="1" w:unhideWhenUsed="1"/>
@@ -1163,8 +665,10 @@
     <w:lsdException w:name="Table Subtle 2" w:semiHidden="1" w:unhideWhenUsed="1"/>
     <w:lsdException w:name="Table Web 1" w:semiHidden="1" w:unhideWhenUsed="1"/>
     <w:lsdException w:name="Table Web 2" w:semiHidden="1" w:unhideWhenUsed="1"/>
+    <w:lsdException w:name="Table Web 3" w:semiHidden="1" w:unhideWhenUsed="1"/>
     <w:lsdException w:name="Balloon Text" w:semiHidden="1" w:unhideWhenUsed="1"/>
     <w:lsdException w:name="Table Grid" w:uiPriority="39"/>
+    <w:lsdException w:name="Table Theme" w:semiHidden="1" w:unhideWhenUsed="1"/>
     <w:lsdException w:name="Placeholder Text" w:semiHidden="1"/>
     <w:lsdException w:name="No Spacing" w:uiPriority="1" w:qFormat="1"/>
     <w:lsdException w:name="Light Shading" w:uiPriority="60"/>

</xml_diff>